<commit_message>
Actualizado documento de entrega 3
</commit_message>
<xml_diff>
--- a/Documentos/Entrega 3.docx
+++ b/Documentos/Entrega 3.docx
@@ -80,7 +80,39 @@
           <w:sz w:val="22"/>
           <w:szCs w:val="22"/>
         </w:rPr>
-        <w:t xml:space="preserve"> de desarrollo web basado en PHP que permite construir aplicaciones modernas de forma estructurada y eficiente. Utiliza el patrón de arquitectura Modelo-Vista-Controlador (MVC), lo que facilita la organización del código separando la lógica de negocio, la interfaz y los datos. Laravel proporciona herramientas integradas como el sistema de rutas, migraciones de base de datos, autenticación, validación de formularios y plantillas Blade, lo que reduce significativamente el tiempo de desarrollo.</w:t>
+        <w:t xml:space="preserve"> de desarrollo web basado en PHP que permite construir aplicaciones modernas de forma estructurada y eficiente. Utiliza el patrón de arquitectura Modelo-Vista-Controlador (MVC), lo que facilita la organización del código separando la lógica de negocio, la interfaz y los datos. Laravel proporciona herramientas integradas como el sistema de rutas, migraciones de base de datos, autenticación, validación de formularios y plantillas Blade, lo que reduce </w:t>
+      </w:r>
+      <w:r>
+        <w:rPr>
+          <w:rFonts w:ascii="Arial" w:eastAsia="Arial" w:hAnsi="Arial" w:cs="Arial"/>
+          <w:sz w:val="22"/>
+          <w:szCs w:val="22"/>
+        </w:rPr>
+        <w:t xml:space="preserve">y facilita </w:t>
+      </w:r>
+      <w:r>
+        <w:rPr>
+          <w:rFonts w:ascii="Arial" w:eastAsia="Arial" w:hAnsi="Arial" w:cs="Arial"/>
+          <w:sz w:val="22"/>
+          <w:szCs w:val="22"/>
+        </w:rPr>
+        <w:t>significativamente el desarrollo</w:t>
+      </w:r>
+      <w:r>
+        <w:rPr>
+          <w:rFonts w:ascii="Arial" w:eastAsia="Arial" w:hAnsi="Arial" w:cs="Arial"/>
+          <w:sz w:val="22"/>
+          <w:szCs w:val="22"/>
+        </w:rPr>
+        <w:t xml:space="preserve"> del proyecto, a la vez que es sencillo de aprender</w:t>
+      </w:r>
+      <w:r>
+        <w:rPr>
+          <w:rFonts w:ascii="Arial" w:eastAsia="Arial" w:hAnsi="Arial" w:cs="Arial"/>
+          <w:sz w:val="22"/>
+          <w:szCs w:val="22"/>
+        </w:rPr>
+        <w:t>.</w:t>
       </w:r>
       <w:r>
         <w:rPr>
@@ -107,7 +139,23 @@
           <w:sz w:val="22"/>
           <w:szCs w:val="22"/>
         </w:rPr>
-        <w:t xml:space="preserve"> y a su capacidad para manejar fácilmente tareas complejas como la gestión de usuarios, seguridad, y acceso a bases de datos. Además, su sintaxis elegante y clara favorece el mantenimiento y escalabilidad del proyecto.</w:t>
+        <w:t xml:space="preserve"> y a su capacidad para manejar fácilmente tareas complejas como la gestión de usuarios, seguridad, y acceso a bases de datos</w:t>
+      </w:r>
+      <w:r>
+        <w:rPr>
+          <w:rFonts w:ascii="Arial" w:eastAsia="Arial" w:hAnsi="Arial" w:cs="Arial"/>
+          <w:sz w:val="22"/>
+          <w:szCs w:val="22"/>
+        </w:rPr>
+        <w:t>, además de estar basado en PHP, lenguaje con el que estamos muy familiarizados tras haber trabajado con él durante todo el curso</w:t>
+      </w:r>
+      <w:r>
+        <w:rPr>
+          <w:rFonts w:ascii="Arial" w:eastAsia="Arial" w:hAnsi="Arial" w:cs="Arial"/>
+          <w:sz w:val="22"/>
+          <w:szCs w:val="22"/>
+        </w:rPr>
+        <w:t>. Además, su sintaxis clara favorece el mantenimiento y escalabilidad del proyecto.</w:t>
       </w:r>
     </w:p>
     <w:p>
@@ -169,7 +217,23 @@
           <w:szCs w:val="22"/>
         </w:rPr>
         <w:br/>
-        <w:t>Esta tecnología ha sido fundamental para nuestro proyecto ya que permite crear funcionalidades interactivas como validación de formularios, menús desplegables, animaciones y comunicación asincrónica con el servidor mediante AJAX. Gracias a su versatilidad y compatibilidad con todos los navegadores, JavaScript es esencial en cualquier aplicación web moderna.</w:t>
+        <w:t>Esta tecnología</w:t>
+      </w:r>
+      <w:r>
+        <w:rPr>
+          <w:rFonts w:ascii="Arial" w:eastAsia="Arial" w:hAnsi="Arial" w:cs="Arial"/>
+          <w:sz w:val="22"/>
+          <w:szCs w:val="22"/>
+        </w:rPr>
+        <w:t xml:space="preserve"> es</w:t>
+      </w:r>
+      <w:r>
+        <w:rPr>
+          <w:rFonts w:ascii="Arial" w:eastAsia="Arial" w:hAnsi="Arial" w:cs="Arial"/>
+          <w:sz w:val="22"/>
+          <w:szCs w:val="22"/>
+        </w:rPr>
+        <w:t xml:space="preserve"> fundamental para nuestro proyecto ya que permite crear funcionalidades interactivas como validación de formularios, menús desplegables, animaciones y comunicación asincrónica con el servidor mediante AJAX. Gracias a su versatilidad y compatibilidad con todos los navegadores, JavaScript es esencial en cualquier aplicación web moderna.</w:t>
       </w:r>
     </w:p>
     <w:p>
@@ -279,8 +343,28 @@
           <w:sz w:val="22"/>
           <w:szCs w:val="22"/>
         </w:rPr>
-        <w:t xml:space="preserve"> para diseñar visualmente las pantallas de nuestra aplicación web, asegurándonos de que la experiencia de usuario sea intuitiva y atractiva. Gracias a sus funcionalidades de colaboración y su enfoque centrado en el diseño responsive, ha sido clave para definir la estructura visual del proyecto.</w:t>
-      </w:r>
+        <w:t xml:space="preserve"> para diseñar visualmente las pantallas de nuestra aplicación web, asegurándonos de que la experiencia de usuario sea intuitiva y atractiva. Gracias </w:t>
+      </w:r>
+      <w:r>
+        <w:rPr>
+          <w:rFonts w:ascii="Arial" w:eastAsia="Arial" w:hAnsi="Arial" w:cs="Arial"/>
+          <w:sz w:val="22"/>
+          <w:szCs w:val="22"/>
+        </w:rPr>
+        <w:lastRenderedPageBreak/>
+        <w:t>a sus funcionalidades de colaboración y su enfoque centrado en el diseño responsive, ha sido clave para definir la estructura visual del proyecto.</w:t>
+      </w:r>
+    </w:p>
+    <w:p>
+      <w:pPr>
+        <w:spacing w:before="100" w:after="100" w:line="360" w:lineRule="auto"/>
+        <w:jc w:val="both"/>
+        <w:rPr>
+          <w:rFonts w:ascii="Arial" w:eastAsia="Arial" w:hAnsi="Arial" w:cs="Arial"/>
+          <w:sz w:val="22"/>
+          <w:szCs w:val="22"/>
+        </w:rPr>
+      </w:pPr>
     </w:p>
     <w:p>
       <w:pPr>
@@ -302,7 +386,6 @@
           <w:sz w:val="22"/>
           <w:szCs w:val="22"/>
         </w:rPr>
-        <w:lastRenderedPageBreak/>
         <w:t>Miro</w:t>
       </w:r>
     </w:p>
@@ -322,7 +405,7 @@
           <w:sz w:val="22"/>
           <w:szCs w:val="22"/>
         </w:rPr>
-        <w:t>Miro es una plataforma colaborativa de pizarras digitales en línea diseñada para facilitar la planificación, organización y trabajo en equipo de forma visual. Permite a varios usuarios interactuar en tiempo real sobre una misma pizarra, añadiendo notas, diagramas, flujos de trabajo, mapas mentales, tableros Kanban, esquemas y otros elementos visuales.</w:t>
+        <w:t>Miro es una plataforma colaborativa de pizarras digitales en línea diseñada para facilitar la planificación, organización y trabajo en equipo de forma visual. Permite a varios usuarios interactuar en tiempo real sobre una misma pizarra, añadiendo notas, diagramas, mapas mentales, esquemas y otros elementos visuales.</w:t>
       </w:r>
       <w:r>
         <w:rPr>
@@ -331,7 +414,7 @@
           <w:szCs w:val="22"/>
         </w:rPr>
         <w:br/>
-        <w:t>En nuestro TFG hemos utilizado Miro principalmente para planificar el proyecto, organizar ideas y definir estructuras de la aplicación como diagramas de flujo o esquemas de navegación. Su interfaz intuitiva y sus múltiples plantillas nos han permitido coordinar mejor el trabajo en grupo, clarificar tareas y tener una visión global del desarrollo en todas sus fases.</w:t>
+        <w:t>En nuestro TFG hemos utilizado Miro principalmente para planificar el proyecto, organizar ideas y definir estructuras de la aplicación como diagramas de flujo o esquemas de navegación. Su interfaz intuitiva y sus múltiples plantillas nos han permitido coordinar mejor el trabajo en grupo, clarificar tareas y tener una visión global del desarrollo.</w:t>
       </w:r>
     </w:p>
     <w:p>
@@ -384,7 +467,23 @@
           <w:sz w:val="22"/>
           <w:szCs w:val="22"/>
         </w:rPr>
-        <w:t>Git es un sistema de control de versiones distribuido que permite gestionar el historial de cambios en el código fuente de un proyecto. Facilita la colaboración entre varios desarrolladores al permitir trabajar en ramas independientes y luego fusionar cambios de manera segura.</w:t>
+        <w:t>Git es un sistema de control de versiones distribuido que permite gestionar el historial de cambios en el código fuente de un proyecto. Facilita la colaboración entre varios desarrolladores al permitir trabajar en ramas independientes y luego fusionar cambios de manera</w:t>
+      </w:r>
+      <w:r>
+        <w:rPr>
+          <w:rFonts w:ascii="Arial" w:eastAsia="Arial" w:hAnsi="Arial" w:cs="Arial"/>
+          <w:sz w:val="22"/>
+          <w:szCs w:val="22"/>
+        </w:rPr>
+        <w:t xml:space="preserve"> fácil y</w:t>
+      </w:r>
+      <w:r>
+        <w:rPr>
+          <w:rFonts w:ascii="Arial" w:eastAsia="Arial" w:hAnsi="Arial" w:cs="Arial"/>
+          <w:sz w:val="22"/>
+          <w:szCs w:val="22"/>
+        </w:rPr>
+        <w:t xml:space="preserve"> segura.</w:t>
       </w:r>
       <w:r>
         <w:rPr>
@@ -446,61 +545,7 @@
           <w:sz w:val="22"/>
           <w:szCs w:val="22"/>
         </w:rPr>
-        <w:t xml:space="preserve">GitHub es una plataforma web para alojar repositorios de Git. Proporciona funcionalidades colaborativas como </w:t>
-      </w:r>
-      <w:proofErr w:type="spellStart"/>
-      <w:r>
-        <w:rPr>
-          <w:rFonts w:ascii="Arial" w:eastAsia="Arial" w:hAnsi="Arial" w:cs="Arial"/>
-          <w:sz w:val="22"/>
-          <w:szCs w:val="22"/>
-        </w:rPr>
-        <w:t>issues</w:t>
-      </w:r>
-      <w:proofErr w:type="spellEnd"/>
-      <w:r>
-        <w:rPr>
-          <w:rFonts w:ascii="Arial" w:eastAsia="Arial" w:hAnsi="Arial" w:cs="Arial"/>
-          <w:sz w:val="22"/>
-          <w:szCs w:val="22"/>
-        </w:rPr>
-        <w:t xml:space="preserve">, </w:t>
-      </w:r>
-      <w:proofErr w:type="spellStart"/>
-      <w:r>
-        <w:rPr>
-          <w:rFonts w:ascii="Arial" w:eastAsia="Arial" w:hAnsi="Arial" w:cs="Arial"/>
-          <w:sz w:val="22"/>
-          <w:szCs w:val="22"/>
-        </w:rPr>
-        <w:t>pull</w:t>
-      </w:r>
-      <w:proofErr w:type="spellEnd"/>
-      <w:r>
-        <w:rPr>
-          <w:rFonts w:ascii="Arial" w:eastAsia="Arial" w:hAnsi="Arial" w:cs="Arial"/>
-          <w:sz w:val="22"/>
-          <w:szCs w:val="22"/>
-        </w:rPr>
-        <w:t xml:space="preserve"> </w:t>
-      </w:r>
-      <w:proofErr w:type="spellStart"/>
-      <w:r>
-        <w:rPr>
-          <w:rFonts w:ascii="Arial" w:eastAsia="Arial" w:hAnsi="Arial" w:cs="Arial"/>
-          <w:sz w:val="22"/>
-          <w:szCs w:val="22"/>
-        </w:rPr>
-        <w:t>requests</w:t>
-      </w:r>
-      <w:proofErr w:type="spellEnd"/>
-      <w:r>
-        <w:rPr>
-          <w:rFonts w:ascii="Arial" w:eastAsia="Arial" w:hAnsi="Arial" w:cs="Arial"/>
-          <w:sz w:val="22"/>
-          <w:szCs w:val="22"/>
-        </w:rPr>
-        <w:t>, wikis y gestión de versiones, además de facilitar el trabajo en equipo y la revisión de código.</w:t>
+        <w:t>GitHub es una plataforma web para alojar repositorios de Git. Proporciona funcionalidades colaborativas y gestión de versiones, además de facilitar el trabajo en equipo y la revisión de código.</w:t>
       </w:r>
       <w:r>
         <w:rPr>
@@ -529,6 +574,17 @@
         <w:jc w:val="both"/>
         <w:rPr>
           <w:rFonts w:ascii="Arial" w:eastAsia="Arial" w:hAnsi="Arial" w:cs="Arial"/>
+          <w:sz w:val="22"/>
+          <w:szCs w:val="22"/>
+        </w:rPr>
+      </w:pPr>
+    </w:p>
+    <w:p>
+      <w:pPr>
+        <w:spacing w:before="100" w:after="100" w:line="360" w:lineRule="auto"/>
+        <w:jc w:val="both"/>
+        <w:rPr>
+          <w:rFonts w:ascii="Arial" w:eastAsia="Arial" w:hAnsi="Arial" w:cs="Arial"/>
           <w:b/>
           <w:bCs/>
           <w:sz w:val="22"/>
@@ -543,6 +599,7 @@
           <w:sz w:val="22"/>
           <w:szCs w:val="22"/>
         </w:rPr>
+        <w:lastRenderedPageBreak/>
         <w:t xml:space="preserve">Visual Studio </w:t>
       </w:r>
       <w:proofErr w:type="spellStart"/>
@@ -610,16 +667,7 @@
           <w:sz w:val="22"/>
           <w:szCs w:val="22"/>
         </w:rPr>
-        <w:t xml:space="preserve">) es un editor de código fuente ligero, potente y multiplataforma desarrollado por Microsoft. Incluye herramientas de depuración, </w:t>
-      </w:r>
-      <w:r>
-        <w:rPr>
-          <w:rFonts w:ascii="Arial" w:eastAsia="Arial" w:hAnsi="Arial" w:cs="Arial"/>
-          <w:sz w:val="22"/>
-          <w:szCs w:val="22"/>
-        </w:rPr>
-        <w:lastRenderedPageBreak/>
-        <w:t>resaltado de sintaxis, autocompletado y un amplio ecosistema de extensiones.</w:t>
+        <w:t>) es un editor de código fuente ligero, potente y multiplataforma desarrollado por Microsoft. Incluye herramientas de depuración, resaltado de sintaxis, autocompletado y un amplio ecosistema de extensiones.</w:t>
       </w:r>
       <w:r>
         <w:rPr>
@@ -699,7 +747,7 @@
           <w:sz w:val="22"/>
           <w:szCs w:val="22"/>
         </w:rPr>
-        <w:t>MySQL es un sistema de gestión de bases de datos relacional (RDBMS) de código abierto. Permite almacenar, consultar y gestionar grandes cantidades de datos estructurados de manera eficiente mediante el uso de lenguaje SQL.</w:t>
+        <w:t>MySQL es un sistema de gestión de bases de datos relacional de código abierto. Permite almacenar, consultar y gestionar grandes cantidades de datos estructurados de manera eficiente mediante el uso de lenguaje SQL.</w:t>
       </w:r>
       <w:r>
         <w:rPr>
@@ -916,8 +964,28 @@
           <w:szCs w:val="22"/>
         </w:rPr>
         <w:br/>
-        <w:t>Hemos utilizado Bootstrap para construir una interfaz visual atractiva y funcional sin necesidad de escribir mucho CSS personalizado. Gracias a sus componentes predefinidos como formularios, botones, menús y grillas, pudimos acelerar el desarrollo de la parte visual de nuestra aplicación y garantizar una buena experiencia en dispositivos móviles.</w:t>
-      </w:r>
+        <w:t xml:space="preserve">Hemos utilizado Bootstrap para construir una interfaz visual atractiva y funcional sin necesidad de escribir mucho CSS personalizado. Gracias a sus componentes predefinidos como formularios, botones, menús y grillas, pudimos acelerar el </w:t>
+      </w:r>
+      <w:r>
+        <w:rPr>
+          <w:rFonts w:ascii="Arial" w:eastAsia="Arial" w:hAnsi="Arial" w:cs="Arial"/>
+          <w:sz w:val="22"/>
+          <w:szCs w:val="22"/>
+        </w:rPr>
+        <w:lastRenderedPageBreak/>
+        <w:t>desarrollo de la parte visual de nuestra aplicación y garantizar una buena experiencia en dispositivos móviles.</w:t>
+      </w:r>
+    </w:p>
+    <w:p>
+      <w:pPr>
+        <w:spacing w:before="100" w:after="100" w:line="360" w:lineRule="auto"/>
+        <w:jc w:val="both"/>
+        <w:rPr>
+          <w:rFonts w:ascii="Arial" w:eastAsia="Arial" w:hAnsi="Arial" w:cs="Arial"/>
+          <w:sz w:val="22"/>
+          <w:szCs w:val="22"/>
+        </w:rPr>
+      </w:pPr>
     </w:p>
     <w:p>
       <w:pPr>
@@ -937,52 +1005,571 @@
           <w:color w:val="0F4761"/>
           <w:sz w:val="28"/>
         </w:rPr>
+        <w:t>Marco práctico (punto 6)</w:t>
+      </w:r>
+    </w:p>
+    <w:p>
+      <w:pPr>
+        <w:spacing w:before="100" w:after="100" w:line="360" w:lineRule="auto"/>
+        <w:jc w:val="both"/>
+        <w:rPr>
+          <w:rFonts w:ascii="Arial" w:eastAsia="Arial" w:hAnsi="Arial" w:cs="Arial"/>
+          <w:sz w:val="22"/>
+        </w:rPr>
+      </w:pPr>
+      <w:r>
+        <w:rPr>
+          <w:rFonts w:ascii="Arial" w:eastAsia="Arial" w:hAnsi="Arial" w:cs="Arial"/>
+          <w:sz w:val="22"/>
+        </w:rPr>
+        <w:t xml:space="preserve">Vista de inicio </w:t>
+      </w:r>
+      <w:r>
+        <w:rPr>
+          <w:rFonts w:ascii="Arial" w:eastAsia="Arial" w:hAnsi="Arial" w:cs="Arial"/>
+          <w:sz w:val="22"/>
+        </w:rPr>
+        <w:t>(sin personalizar)</w:t>
+      </w:r>
+      <w:r>
+        <w:rPr>
+          <w:rFonts w:ascii="Arial" w:eastAsia="Arial" w:hAnsi="Arial" w:cs="Arial"/>
+          <w:sz w:val="22"/>
+        </w:rPr>
+        <w:t>:</w:t>
+      </w:r>
+    </w:p>
+    <w:p>
+      <w:pPr>
+        <w:spacing w:before="100" w:after="100" w:line="360" w:lineRule="auto"/>
+        <w:jc w:val="both"/>
+        <w:rPr>
+          <w:rFonts w:ascii="Arial" w:eastAsia="Arial" w:hAnsi="Arial" w:cs="Arial"/>
+          <w:sz w:val="22"/>
+        </w:rPr>
+      </w:pPr>
+      <w:r>
+        <w:rPr>
+          <w:rFonts w:ascii="Arial" w:eastAsia="Arial" w:hAnsi="Arial" w:cs="Arial"/>
+          <w:sz w:val="22"/>
+        </w:rPr>
+        <w:drawing>
+          <wp:inline distT="0" distB="0" distL="0" distR="0" wp14:anchorId="383EC11A" wp14:editId="2420F44A">
+            <wp:extent cx="4362450" cy="3210618"/>
+            <wp:effectExtent l="0" t="0" r="0" b="0"/>
+            <wp:docPr id="24612229" name="Imagen 1" descr="Diagrama&#10;&#10;El contenido generado por IA puede ser incorrecto."/>
+            <wp:cNvGraphicFramePr>
+              <a:graphicFrameLocks xmlns:a="http://schemas.openxmlformats.org/drawingml/2006/main" noChangeAspect="1"/>
+            </wp:cNvGraphicFramePr>
+            <a:graphic xmlns:a="http://schemas.openxmlformats.org/drawingml/2006/main">
+              <a:graphicData uri="http://schemas.openxmlformats.org/drawingml/2006/picture">
+                <pic:pic xmlns:pic="http://schemas.openxmlformats.org/drawingml/2006/picture">
+                  <pic:nvPicPr>
+                    <pic:cNvPr id="24612229" name="Imagen 1" descr="Diagrama&#10;&#10;El contenido generado por IA puede ser incorrecto."/>
+                    <pic:cNvPicPr/>
+                  </pic:nvPicPr>
+                  <pic:blipFill rotWithShape="1">
+                    <a:blip r:embed="rId4"/>
+                    <a:srcRect l="7232" t="1083" r="7936" b="3191"/>
+                    <a:stretch/>
+                  </pic:blipFill>
+                  <pic:spPr bwMode="auto">
+                    <a:xfrm>
+                      <a:off x="0" y="0"/>
+                      <a:ext cx="4365150" cy="3212605"/>
+                    </a:xfrm>
+                    <a:prstGeom prst="rect">
+                      <a:avLst/>
+                    </a:prstGeom>
+                    <a:ln>
+                      <a:noFill/>
+                    </a:ln>
+                    <a:extLst>
+                      <a:ext uri="{53640926-AAD7-44D8-BBD7-CCE9431645EC}">
+                        <a14:shadowObscured xmlns:a14="http://schemas.microsoft.com/office/drawing/2010/main"/>
+                      </a:ext>
+                    </a:extLst>
+                  </pic:spPr>
+                </pic:pic>
+              </a:graphicData>
+            </a:graphic>
+          </wp:inline>
+        </w:drawing>
+      </w:r>
+    </w:p>
+    <w:p>
+      <w:pPr>
+        <w:spacing w:before="100" w:after="100" w:line="360" w:lineRule="auto"/>
+        <w:jc w:val="both"/>
+        <w:rPr>
+          <w:rFonts w:ascii="Arial" w:eastAsia="Arial" w:hAnsi="Arial" w:cs="Arial"/>
+          <w:sz w:val="22"/>
+        </w:rPr>
+      </w:pPr>
+      <w:r>
+        <w:rPr>
+          <w:rFonts w:ascii="Arial" w:eastAsia="Arial" w:hAnsi="Arial" w:cs="Arial"/>
+          <w:sz w:val="22"/>
+        </w:rPr>
+        <w:t>Vista de registro</w:t>
+      </w:r>
+      <w:r>
+        <w:rPr>
+          <w:rFonts w:ascii="Arial" w:eastAsia="Arial" w:hAnsi="Arial" w:cs="Arial"/>
+          <w:sz w:val="22"/>
+        </w:rPr>
+        <w:t>:</w:t>
+      </w:r>
+    </w:p>
+    <w:p>
+      <w:pPr>
+        <w:spacing w:before="100" w:after="100" w:line="360" w:lineRule="auto"/>
+        <w:jc w:val="both"/>
+        <w:rPr>
+          <w:rFonts w:ascii="Arial" w:eastAsia="Arial" w:hAnsi="Arial" w:cs="Arial"/>
+          <w:sz w:val="22"/>
+        </w:rPr>
+      </w:pPr>
+      <w:r>
+        <w:rPr>
+          <w:rFonts w:ascii="Arial" w:eastAsia="Arial" w:hAnsi="Arial" w:cs="Arial"/>
+          <w:sz w:val="22"/>
+        </w:rPr>
+        <w:drawing>
+          <wp:inline distT="0" distB="0" distL="0" distR="0" wp14:anchorId="6F0CD7B5" wp14:editId="4CECB23F">
+            <wp:extent cx="3381375" cy="3628447"/>
+            <wp:effectExtent l="0" t="0" r="0" b="0"/>
+            <wp:docPr id="1298586552" name="Imagen 1" descr="Interfaz de usuario gráfica&#10;&#10;El contenido generado por IA puede ser incorrecto."/>
+            <wp:cNvGraphicFramePr>
+              <a:graphicFrameLocks xmlns:a="http://schemas.openxmlformats.org/drawingml/2006/main" noChangeAspect="1"/>
+            </wp:cNvGraphicFramePr>
+            <a:graphic xmlns:a="http://schemas.openxmlformats.org/drawingml/2006/main">
+              <a:graphicData uri="http://schemas.openxmlformats.org/drawingml/2006/picture">
+                <pic:pic xmlns:pic="http://schemas.openxmlformats.org/drawingml/2006/picture">
+                  <pic:nvPicPr>
+                    <pic:cNvPr id="1298586552" name="Imagen 1" descr="Interfaz de usuario gráfica&#10;&#10;El contenido generado por IA puede ser incorrecto."/>
+                    <pic:cNvPicPr/>
+                  </pic:nvPicPr>
+                  <pic:blipFill rotWithShape="1">
+                    <a:blip r:embed="rId5"/>
+                    <a:srcRect l="5291" t="6754" r="10230" b="4215"/>
+                    <a:stretch/>
+                  </pic:blipFill>
+                  <pic:spPr bwMode="auto">
+                    <a:xfrm>
+                      <a:off x="0" y="0"/>
+                      <a:ext cx="3389925" cy="3637622"/>
+                    </a:xfrm>
+                    <a:prstGeom prst="rect">
+                      <a:avLst/>
+                    </a:prstGeom>
+                    <a:ln>
+                      <a:noFill/>
+                    </a:ln>
+                    <a:extLst>
+                      <a:ext uri="{53640926-AAD7-44D8-BBD7-CCE9431645EC}">
+                        <a14:shadowObscured xmlns:a14="http://schemas.microsoft.com/office/drawing/2010/main"/>
+                      </a:ext>
+                    </a:extLst>
+                  </pic:spPr>
+                </pic:pic>
+              </a:graphicData>
+            </a:graphic>
+          </wp:inline>
+        </w:drawing>
+      </w:r>
+    </w:p>
+    <w:p>
+      <w:pPr>
+        <w:spacing w:before="100" w:after="100" w:line="360" w:lineRule="auto"/>
+        <w:jc w:val="both"/>
+        <w:rPr>
+          <w:rFonts w:ascii="Arial" w:eastAsia="Arial" w:hAnsi="Arial" w:cs="Arial"/>
+          <w:sz w:val="22"/>
+        </w:rPr>
+      </w:pPr>
+      <w:r>
+        <w:rPr>
+          <w:rFonts w:ascii="Arial" w:eastAsia="Arial" w:hAnsi="Arial" w:cs="Arial"/>
+          <w:sz w:val="22"/>
+        </w:rPr>
         <w:lastRenderedPageBreak/>
-        <w:t>Marco práctico</w:t>
-      </w:r>
-      <w:r>
-        <w:rPr>
-          <w:rFonts w:ascii="Aptos Display" w:eastAsia="Aptos Display" w:hAnsi="Aptos Display" w:cs="Aptos Display"/>
-          <w:color w:val="0F4761"/>
-          <w:sz w:val="28"/>
-        </w:rPr>
-        <w:t xml:space="preserve"> (punto </w:t>
-      </w:r>
-      <w:r>
-        <w:rPr>
-          <w:rFonts w:ascii="Aptos Display" w:eastAsia="Aptos Display" w:hAnsi="Aptos Display" w:cs="Aptos Display"/>
-          <w:color w:val="0F4761"/>
-          <w:sz w:val="28"/>
-        </w:rPr>
-        <w:t>6</w:t>
-      </w:r>
-      <w:r>
-        <w:rPr>
-          <w:rFonts w:ascii="Aptos Display" w:eastAsia="Aptos Display" w:hAnsi="Aptos Display" w:cs="Aptos Display"/>
-          <w:color w:val="0F4761"/>
-          <w:sz w:val="28"/>
-        </w:rPr>
-        <w:t>)</w:t>
-      </w:r>
-    </w:p>
-    <w:p>
-      <w:pPr>
-        <w:spacing w:before="100" w:after="100" w:line="360" w:lineRule="auto"/>
-        <w:jc w:val="both"/>
-        <w:rPr>
-          <w:rFonts w:ascii="Arial" w:eastAsia="Arial" w:hAnsi="Arial" w:cs="Arial"/>
-          <w:sz w:val="22"/>
-        </w:rPr>
-      </w:pPr>
+        <w:t xml:space="preserve">Vista de </w:t>
+      </w:r>
       <w:proofErr w:type="spellStart"/>
       <w:r>
         <w:rPr>
           <w:rFonts w:ascii="Arial" w:eastAsia="Arial" w:hAnsi="Arial" w:cs="Arial"/>
           <w:sz w:val="22"/>
         </w:rPr>
-        <w:t>Abc</w:t>
+        <w:t>login</w:t>
       </w:r>
       <w:proofErr w:type="spellEnd"/>
+      <w:r>
+        <w:rPr>
+          <w:rFonts w:ascii="Arial" w:eastAsia="Arial" w:hAnsi="Arial" w:cs="Arial"/>
+          <w:sz w:val="22"/>
+        </w:rPr>
+        <w:t>:</w:t>
+      </w:r>
+    </w:p>
+    <w:p>
+      <w:pPr>
+        <w:spacing w:before="100" w:after="100" w:line="360" w:lineRule="auto"/>
+        <w:jc w:val="both"/>
+        <w:rPr>
+          <w:rFonts w:ascii="Arial" w:eastAsia="Arial" w:hAnsi="Arial" w:cs="Arial"/>
+          <w:sz w:val="22"/>
+        </w:rPr>
+      </w:pPr>
+      <w:r>
+        <w:rPr>
+          <w:rFonts w:ascii="Arial" w:eastAsia="Arial" w:hAnsi="Arial" w:cs="Arial"/>
+          <w:sz w:val="22"/>
+        </w:rPr>
+        <w:drawing>
+          <wp:inline distT="0" distB="0" distL="0" distR="0" wp14:anchorId="70E8E3FD" wp14:editId="3650A7BC">
+            <wp:extent cx="4650263" cy="4171950"/>
+            <wp:effectExtent l="0" t="0" r="0" b="0"/>
+            <wp:docPr id="1742770994" name="Imagen 1" descr="Interfaz de usuario gráfica, Texto, Aplicación&#10;&#10;El contenido generado por IA puede ser incorrecto."/>
+            <wp:cNvGraphicFramePr>
+              <a:graphicFrameLocks xmlns:a="http://schemas.openxmlformats.org/drawingml/2006/main" noChangeAspect="1"/>
+            </wp:cNvGraphicFramePr>
+            <a:graphic xmlns:a="http://schemas.openxmlformats.org/drawingml/2006/main">
+              <a:graphicData uri="http://schemas.openxmlformats.org/drawingml/2006/picture">
+                <pic:pic xmlns:pic="http://schemas.openxmlformats.org/drawingml/2006/picture">
+                  <pic:nvPicPr>
+                    <pic:cNvPr id="1742770994" name="Imagen 1" descr="Interfaz de usuario gráfica, Texto, Aplicación&#10;&#10;El contenido generado por IA puede ser incorrecto."/>
+                    <pic:cNvPicPr/>
+                  </pic:nvPicPr>
+                  <pic:blipFill>
+                    <a:blip r:embed="rId6"/>
+                    <a:stretch>
+                      <a:fillRect/>
+                    </a:stretch>
+                  </pic:blipFill>
+                  <pic:spPr>
+                    <a:xfrm>
+                      <a:off x="0" y="0"/>
+                      <a:ext cx="4653925" cy="4175235"/>
+                    </a:xfrm>
+                    <a:prstGeom prst="rect">
+                      <a:avLst/>
+                    </a:prstGeom>
+                  </pic:spPr>
+                </pic:pic>
+              </a:graphicData>
+            </a:graphic>
+          </wp:inline>
+        </w:drawing>
+      </w:r>
+    </w:p>
+    <w:p>
+      <w:pPr>
+        <w:spacing w:before="100" w:after="100" w:line="360" w:lineRule="auto"/>
+        <w:jc w:val="both"/>
+        <w:rPr>
+          <w:rFonts w:ascii="Arial" w:eastAsia="Arial" w:hAnsi="Arial" w:cs="Arial"/>
+          <w:sz w:val="22"/>
+        </w:rPr>
+      </w:pPr>
+      <w:r>
+        <w:rPr>
+          <w:rFonts w:ascii="Arial" w:eastAsia="Arial" w:hAnsi="Arial" w:cs="Arial"/>
+          <w:sz w:val="22"/>
+        </w:rPr>
+        <w:t>Vista de recordar contraseña</w:t>
+      </w:r>
+      <w:r>
+        <w:rPr>
+          <w:rFonts w:ascii="Arial" w:eastAsia="Arial" w:hAnsi="Arial" w:cs="Arial"/>
+          <w:sz w:val="22"/>
+        </w:rPr>
+        <w:t>:</w:t>
+      </w:r>
+    </w:p>
+    <w:p>
+      <w:pPr>
+        <w:spacing w:before="100" w:after="100" w:line="360" w:lineRule="auto"/>
+        <w:jc w:val="both"/>
+        <w:rPr>
+          <w:rFonts w:ascii="Arial" w:eastAsia="Arial" w:hAnsi="Arial" w:cs="Arial"/>
+          <w:sz w:val="22"/>
+        </w:rPr>
+      </w:pPr>
+      <w:r>
+        <w:rPr>
+          <w:rFonts w:ascii="Arial" w:eastAsia="Arial" w:hAnsi="Arial" w:cs="Arial"/>
+          <w:sz w:val="22"/>
+        </w:rPr>
+        <w:drawing>
+          <wp:inline distT="0" distB="0" distL="0" distR="0" wp14:anchorId="420C8847" wp14:editId="2FEA4D2E">
+            <wp:extent cx="4600575" cy="3315497"/>
+            <wp:effectExtent l="0" t="0" r="0" b="0"/>
+            <wp:docPr id="1754250637" name="Imagen 1" descr="Interfaz de usuario gráfica, Texto, Aplicación&#10;&#10;El contenido generado por IA puede ser incorrecto."/>
+            <wp:cNvGraphicFramePr>
+              <a:graphicFrameLocks xmlns:a="http://schemas.openxmlformats.org/drawingml/2006/main" noChangeAspect="1"/>
+            </wp:cNvGraphicFramePr>
+            <a:graphic xmlns:a="http://schemas.openxmlformats.org/drawingml/2006/main">
+              <a:graphicData uri="http://schemas.openxmlformats.org/drawingml/2006/picture">
+                <pic:pic xmlns:pic="http://schemas.openxmlformats.org/drawingml/2006/picture">
+                  <pic:nvPicPr>
+                    <pic:cNvPr id="1754250637" name="Imagen 1" descr="Interfaz de usuario gráfica, Texto, Aplicación&#10;&#10;El contenido generado por IA puede ser incorrecto."/>
+                    <pic:cNvPicPr/>
+                  </pic:nvPicPr>
+                  <pic:blipFill>
+                    <a:blip r:embed="rId7"/>
+                    <a:stretch>
+                      <a:fillRect/>
+                    </a:stretch>
+                  </pic:blipFill>
+                  <pic:spPr>
+                    <a:xfrm>
+                      <a:off x="0" y="0"/>
+                      <a:ext cx="4606098" cy="3319477"/>
+                    </a:xfrm>
+                    <a:prstGeom prst="rect">
+                      <a:avLst/>
+                    </a:prstGeom>
+                  </pic:spPr>
+                </pic:pic>
+              </a:graphicData>
+            </a:graphic>
+          </wp:inline>
+        </w:drawing>
+      </w:r>
+    </w:p>
+    <w:p>
+      <w:pPr>
+        <w:spacing w:before="100" w:after="100" w:line="360" w:lineRule="auto"/>
+        <w:jc w:val="both"/>
+        <w:rPr>
+          <w:rFonts w:ascii="Arial" w:eastAsia="Arial" w:hAnsi="Arial" w:cs="Arial"/>
+          <w:sz w:val="22"/>
+        </w:rPr>
+      </w:pPr>
+    </w:p>
+    <w:p>
+      <w:pPr>
+        <w:spacing w:before="100" w:after="100" w:line="360" w:lineRule="auto"/>
+        <w:jc w:val="both"/>
+        <w:rPr>
+          <w:rFonts w:ascii="Arial" w:eastAsia="Arial" w:hAnsi="Arial" w:cs="Arial"/>
+          <w:sz w:val="22"/>
+        </w:rPr>
+      </w:pPr>
+    </w:p>
+    <w:p>
+      <w:pPr>
+        <w:spacing w:before="100" w:after="100" w:line="360" w:lineRule="auto"/>
+        <w:jc w:val="both"/>
+        <w:rPr>
+          <w:rFonts w:ascii="Arial" w:eastAsia="Arial" w:hAnsi="Arial" w:cs="Arial"/>
+          <w:sz w:val="22"/>
+        </w:rPr>
+      </w:pPr>
+      <w:r>
+        <w:rPr>
+          <w:rFonts w:ascii="Arial" w:eastAsia="Arial" w:hAnsi="Arial" w:cs="Arial"/>
+          <w:sz w:val="22"/>
+        </w:rPr>
+        <w:lastRenderedPageBreak/>
+        <w:t>Vista de</w:t>
+      </w:r>
+      <w:r>
+        <w:rPr>
+          <w:rFonts w:ascii="Arial" w:eastAsia="Arial" w:hAnsi="Arial" w:cs="Arial"/>
+          <w:sz w:val="22"/>
+        </w:rPr>
+        <w:t xml:space="preserve"> listado de recetas:</w:t>
+      </w:r>
+    </w:p>
+    <w:p>
+      <w:pPr>
+        <w:spacing w:before="100" w:after="100" w:line="360" w:lineRule="auto"/>
+        <w:jc w:val="both"/>
+        <w:rPr>
+          <w:rFonts w:ascii="Arial" w:eastAsia="Arial" w:hAnsi="Arial" w:cs="Arial"/>
+          <w:sz w:val="22"/>
+        </w:rPr>
+      </w:pPr>
+      <w:r>
+        <w:rPr>
+          <w:rFonts w:ascii="Arial" w:eastAsia="Arial" w:hAnsi="Arial" w:cs="Arial"/>
+          <w:sz w:val="22"/>
+        </w:rPr>
+        <w:drawing>
+          <wp:inline distT="0" distB="0" distL="0" distR="0" wp14:anchorId="60844F0E" wp14:editId="36021E74">
+            <wp:extent cx="5642972" cy="2809875"/>
+            <wp:effectExtent l="0" t="0" r="0" b="0"/>
+            <wp:docPr id="1928735311" name="Imagen 1" descr="Interfaz de usuario gráfica, Texto, Aplicación, Teams&#10;&#10;El contenido generado por IA puede ser incorrecto."/>
+            <wp:cNvGraphicFramePr>
+              <a:graphicFrameLocks xmlns:a="http://schemas.openxmlformats.org/drawingml/2006/main" noChangeAspect="1"/>
+            </wp:cNvGraphicFramePr>
+            <a:graphic xmlns:a="http://schemas.openxmlformats.org/drawingml/2006/main">
+              <a:graphicData uri="http://schemas.openxmlformats.org/drawingml/2006/picture">
+                <pic:pic xmlns:pic="http://schemas.openxmlformats.org/drawingml/2006/picture">
+                  <pic:nvPicPr>
+                    <pic:cNvPr id="1928735311" name="Imagen 1" descr="Interfaz de usuario gráfica, Texto, Aplicación, Teams&#10;&#10;El contenido generado por IA puede ser incorrecto."/>
+                    <pic:cNvPicPr/>
+                  </pic:nvPicPr>
+                  <pic:blipFill>
+                    <a:blip r:embed="rId8"/>
+                    <a:stretch>
+                      <a:fillRect/>
+                    </a:stretch>
+                  </pic:blipFill>
+                  <pic:spPr>
+                    <a:xfrm>
+                      <a:off x="0" y="0"/>
+                      <a:ext cx="5647491" cy="2812125"/>
+                    </a:xfrm>
+                    <a:prstGeom prst="rect">
+                      <a:avLst/>
+                    </a:prstGeom>
+                  </pic:spPr>
+                </pic:pic>
+              </a:graphicData>
+            </a:graphic>
+          </wp:inline>
+        </w:drawing>
+      </w:r>
+    </w:p>
+    <w:p>
+      <w:pPr>
+        <w:spacing w:before="100" w:after="100" w:line="360" w:lineRule="auto"/>
+        <w:jc w:val="both"/>
+        <w:rPr>
+          <w:rFonts w:ascii="Arial" w:eastAsia="Arial" w:hAnsi="Arial" w:cs="Arial"/>
+          <w:sz w:val="22"/>
+        </w:rPr>
+      </w:pPr>
+      <w:r>
+        <w:rPr>
+          <w:rFonts w:ascii="Arial" w:eastAsia="Arial" w:hAnsi="Arial" w:cs="Arial"/>
+          <w:sz w:val="22"/>
+        </w:rPr>
+        <w:t>Vista de creación de receta:</w:t>
+      </w:r>
+    </w:p>
+    <w:p>
+      <w:pPr>
+        <w:spacing w:before="100" w:after="100" w:line="360" w:lineRule="auto"/>
+        <w:jc w:val="both"/>
+        <w:rPr>
+          <w:rFonts w:ascii="Arial" w:eastAsia="Arial" w:hAnsi="Arial" w:cs="Arial"/>
+          <w:sz w:val="22"/>
+        </w:rPr>
+      </w:pPr>
+      <w:r>
+        <w:rPr>
+          <w:rFonts w:ascii="Arial" w:eastAsia="Arial" w:hAnsi="Arial" w:cs="Arial"/>
+          <w:sz w:val="22"/>
+        </w:rPr>
+        <w:drawing>
+          <wp:inline distT="0" distB="0" distL="0" distR="0" wp14:anchorId="183700B4" wp14:editId="23F19EC7">
+            <wp:extent cx="5400675" cy="2406015"/>
+            <wp:effectExtent l="0" t="0" r="0" b="0"/>
+            <wp:docPr id="471038803" name="Imagen 1" descr="Patrón de fondo&#10;&#10;El contenido generado por IA puede ser incorrecto."/>
+            <wp:cNvGraphicFramePr>
+              <a:graphicFrameLocks xmlns:a="http://schemas.openxmlformats.org/drawingml/2006/main" noChangeAspect="1"/>
+            </wp:cNvGraphicFramePr>
+            <a:graphic xmlns:a="http://schemas.openxmlformats.org/drawingml/2006/main">
+              <a:graphicData uri="http://schemas.openxmlformats.org/drawingml/2006/picture">
+                <pic:pic xmlns:pic="http://schemas.openxmlformats.org/drawingml/2006/picture">
+                  <pic:nvPicPr>
+                    <pic:cNvPr id="471038803" name="Imagen 1" descr="Patrón de fondo&#10;&#10;El contenido generado por IA puede ser incorrecto."/>
+                    <pic:cNvPicPr/>
+                  </pic:nvPicPr>
+                  <pic:blipFill>
+                    <a:blip r:embed="rId9"/>
+                    <a:stretch>
+                      <a:fillRect/>
+                    </a:stretch>
+                  </pic:blipFill>
+                  <pic:spPr>
+                    <a:xfrm>
+                      <a:off x="0" y="0"/>
+                      <a:ext cx="5400675" cy="2406015"/>
+                    </a:xfrm>
+                    <a:prstGeom prst="rect">
+                      <a:avLst/>
+                    </a:prstGeom>
+                  </pic:spPr>
+                </pic:pic>
+              </a:graphicData>
+            </a:graphic>
+          </wp:inline>
+        </w:drawing>
+      </w:r>
+    </w:p>
+    <w:p>
+      <w:pPr>
+        <w:spacing w:before="100" w:after="100" w:line="360" w:lineRule="auto"/>
+        <w:jc w:val="both"/>
+        <w:rPr>
+          <w:rFonts w:ascii="Arial" w:eastAsia="Arial" w:hAnsi="Arial" w:cs="Arial"/>
+          <w:sz w:val="22"/>
+        </w:rPr>
+      </w:pPr>
+      <w:r>
+        <w:rPr>
+          <w:rFonts w:ascii="Arial" w:eastAsia="Arial" w:hAnsi="Arial" w:cs="Arial"/>
+          <w:sz w:val="22"/>
+        </w:rPr>
+        <w:t>Vista de edición de receta:</w:t>
+      </w:r>
+    </w:p>
+    <w:p>
+      <w:pPr>
+        <w:spacing w:before="100" w:after="100" w:line="360" w:lineRule="auto"/>
+        <w:jc w:val="both"/>
+        <w:rPr>
+          <w:rFonts w:ascii="Arial" w:eastAsia="Arial" w:hAnsi="Arial" w:cs="Arial"/>
+          <w:sz w:val="22"/>
+        </w:rPr>
+      </w:pPr>
+      <w:r>
+        <w:rPr>
+          <w:rFonts w:ascii="Arial" w:eastAsia="Arial" w:hAnsi="Arial" w:cs="Arial"/>
+          <w:sz w:val="22"/>
+        </w:rPr>
+        <w:drawing>
+          <wp:inline distT="0" distB="0" distL="0" distR="0" wp14:anchorId="2A970993" wp14:editId="25EB847C">
+            <wp:extent cx="5400675" cy="2143760"/>
+            <wp:effectExtent l="0" t="0" r="0" b="0"/>
+            <wp:docPr id="908579133" name="Imagen 1" descr="Interfaz de usuario gráfica, Aplicación, Patrón de fondo&#10;&#10;El contenido generado por IA puede ser incorrecto."/>
+            <wp:cNvGraphicFramePr>
+              <a:graphicFrameLocks xmlns:a="http://schemas.openxmlformats.org/drawingml/2006/main" noChangeAspect="1"/>
+            </wp:cNvGraphicFramePr>
+            <a:graphic xmlns:a="http://schemas.openxmlformats.org/drawingml/2006/main">
+              <a:graphicData uri="http://schemas.openxmlformats.org/drawingml/2006/picture">
+                <pic:pic xmlns:pic="http://schemas.openxmlformats.org/drawingml/2006/picture">
+                  <pic:nvPicPr>
+                    <pic:cNvPr id="908579133" name="Imagen 1" descr="Interfaz de usuario gráfica, Aplicación, Patrón de fondo&#10;&#10;El contenido generado por IA puede ser incorrecto."/>
+                    <pic:cNvPicPr/>
+                  </pic:nvPicPr>
+                  <pic:blipFill>
+                    <a:blip r:embed="rId10"/>
+                    <a:stretch>
+                      <a:fillRect/>
+                    </a:stretch>
+                  </pic:blipFill>
+                  <pic:spPr>
+                    <a:xfrm>
+                      <a:off x="0" y="0"/>
+                      <a:ext cx="5400675" cy="2143760"/>
+                    </a:xfrm>
+                    <a:prstGeom prst="rect">
+                      <a:avLst/>
+                    </a:prstGeom>
+                  </pic:spPr>
+                </pic:pic>
+              </a:graphicData>
+            </a:graphic>
+          </wp:inline>
+        </w:drawing>
+      </w:r>
     </w:p>
     <w:sectPr>
       <w:pgSz w:w="11906" w:h="16838"/>

</xml_diff>